<commit_message>
Added report, added readme file
</commit_message>
<xml_diff>
--- a/01-Documentation/Report/System-SQL-PHP.docx
+++ b/01-Documentation/Report/System-SQL-PHP.docx
@@ -1,50 +1,46 @@
 
 <file path=word/document.xml><?xml version="1.0" encoding="utf-8"?>
-<w:document xmlns:wpc="http://schemas.microsoft.com/office/word/2010/wordprocessingCanvas" xmlns:cx="http://schemas.microsoft.com/office/drawing/2014/chartex" xmlns:cx1="http://schemas.microsoft.com/office/drawing/2015/9/8/chartex" xmlns:mc="http://schemas.openxmlformats.org/markup-compatibility/2006" xmlns:o="urn:schemas-microsoft-com:office:office" xmlns:r="http://schemas.openxmlformats.org/officeDocument/2006/relationships" xmlns:m="http://schemas.openxmlformats.org/officeDocument/2006/math" xmlns:v="urn:schemas-microsoft-com:vml" xmlns:wp14="http://schemas.microsoft.com/office/word/2010/wordprocessingDrawing" xmlns:wp="http://schemas.openxmlformats.org/drawingml/2006/wordprocessingDrawing" xmlns:w10="urn:schemas-microsoft-com:office:word" xmlns:w="http://schemas.openxmlformats.org/wordprocessingml/2006/main" xmlns:w14="http://schemas.microsoft.com/office/word/2010/wordml" xmlns:w15="http://schemas.microsoft.com/office/word/2012/wordml" xmlns:w16se="http://schemas.microsoft.com/office/word/2015/wordml/symex" xmlns:wpg="http://schemas.microsoft.com/office/word/2010/wordprocessingGroup" xmlns:wpi="http://schemas.microsoft.com/office/word/2010/wordprocessingInk" xmlns:wne="http://schemas.microsoft.com/office/word/2006/wordml" xmlns:wps="http://schemas.microsoft.com/office/word/2010/wordprocessingShape" mc:Ignorable="w14 w15 w16se wp14">
+<w:document xmlns:wpc="http://schemas.microsoft.com/office/word/2010/wordprocessingCanvas" xmlns:cx="http://schemas.microsoft.com/office/drawing/2014/chartex" xmlns:cx1="http://schemas.microsoft.com/office/drawing/2015/9/8/chartex" xmlns:cx2="http://schemas.microsoft.com/office/drawing/2015/10/21/chartex" xmlns:cx3="http://schemas.microsoft.com/office/drawing/2016/5/9/chartex" xmlns:cx4="http://schemas.microsoft.com/office/drawing/2016/5/10/chartex" xmlns:cx5="http://schemas.microsoft.com/office/drawing/2016/5/11/chartex" xmlns:cx6="http://schemas.microsoft.com/office/drawing/2016/5/12/chartex" xmlns:cx7="http://schemas.microsoft.com/office/drawing/2016/5/13/chartex" xmlns:cx8="http://schemas.microsoft.com/office/drawing/2016/5/14/chartex" xmlns:mc="http://schemas.openxmlformats.org/markup-compatibility/2006" xmlns:aink="http://schemas.microsoft.com/office/drawing/2016/ink" xmlns:am3d="http://schemas.microsoft.com/office/drawing/2017/model3d" xmlns:o="urn:schemas-microsoft-com:office:office" xmlns:r="http://schemas.openxmlformats.org/officeDocument/2006/relationships" xmlns:m="http://schemas.openxmlformats.org/officeDocument/2006/math" xmlns:v="urn:schemas-microsoft-com:vml" xmlns:wp14="http://schemas.microsoft.com/office/word/2010/wordprocessingDrawing" xmlns:wp="http://schemas.openxmlformats.org/drawingml/2006/wordprocessingDrawing" xmlns:w10="urn:schemas-microsoft-com:office:word" xmlns:w="http://schemas.openxmlformats.org/wordprocessingml/2006/main" xmlns:w14="http://schemas.microsoft.com/office/word/2010/wordml" xmlns:w15="http://schemas.microsoft.com/office/word/2012/wordml" xmlns:w16cid="http://schemas.microsoft.com/office/word/2016/wordml/cid" xmlns:w16se="http://schemas.microsoft.com/office/word/2015/wordml/symex" xmlns:wpg="http://schemas.microsoft.com/office/word/2010/wordprocessingGroup" xmlns:wpi="http://schemas.microsoft.com/office/word/2010/wordprocessingInk" xmlns:wne="http://schemas.microsoft.com/office/word/2006/wordml" xmlns:wps="http://schemas.microsoft.com/office/word/2010/wordprocessingShape" mc:Ignorable="w14 w15 w16se w16cid wp14">
   <w:body>
     <w:p>
-      <w:r>
-        <w:t xml:space="preserve">System </w:t>
-      </w:r>
-      <w:proofErr w:type="spellStart"/>
-      <w:r>
-        <w:t>is</w:t>
-      </w:r>
-      <w:proofErr w:type="spellEnd"/>
-      <w:r>
-        <w:t xml:space="preserve"> </w:t>
-      </w:r>
-      <w:proofErr w:type="spellStart"/>
-      <w:r>
-        <w:t>using</w:t>
-      </w:r>
-      <w:proofErr w:type="spellEnd"/>
-      <w:r>
-        <w:t> :</w:t>
+      <w:pPr>
+        <w:rPr>
+          <w:lang w:val="en-US"/>
+        </w:rPr>
+      </w:pPr>
+      <w:r>
+        <w:rPr>
+          <w:lang w:val="en-US"/>
+        </w:rPr>
+        <w:t>System is using :</w:t>
       </w:r>
     </w:p>
     <w:p>
       <w:pPr>
         <w:ind w:firstLine="708"/>
-      </w:pPr>
-      <w:r>
+        <w:rPr>
+          <w:lang w:val="en-US"/>
+        </w:rPr>
+      </w:pPr>
+      <w:r>
+        <w:rPr>
+          <w:lang w:val="en-US"/>
+        </w:rPr>
         <w:t xml:space="preserve">Server </w:t>
       </w:r>
       <w:proofErr w:type="spellStart"/>
       <w:r>
+        <w:rPr>
+          <w:lang w:val="en-US"/>
+        </w:rPr>
         <w:t>UwAmp</w:t>
       </w:r>
       <w:proofErr w:type="spellEnd"/>
       <w:r>
-        <w:t xml:space="preserve"> </w:t>
-      </w:r>
-      <w:proofErr w:type="spellStart"/>
-      <w:r>
-        <w:t>with</w:t>
-      </w:r>
-      <w:proofErr w:type="spellEnd"/>
-      <w:r>
-        <w:t xml:space="preserve"> PHP 7.2.7 and MySQL 5.7.11</w:t>
+        <w:rPr>
+          <w:lang w:val="en-US"/>
+        </w:rPr>
+        <w:t xml:space="preserve"> with PHP 7.2.7 and MySQL 5.7.11</w:t>
       </w:r>
     </w:p>
     <w:p>
@@ -67,8 +63,6 @@
       <w:pPr>
         <w:ind w:firstLine="708"/>
       </w:pPr>
-      <w:bookmarkStart w:id="0" w:name="_GoBack"/>
-      <w:bookmarkEnd w:id="0"/>
     </w:p>
     <w:p>
       <w:pPr>
@@ -86,24 +80,9 @@
         <w:rPr>
           <w:rFonts w:asciiTheme="majorHAnsi" w:hAnsiTheme="majorHAnsi"/>
           <w:sz w:val="20"/>
-        </w:rPr>
-        <w:t xml:space="preserve">First of all </w:t>
-      </w:r>
-      <w:proofErr w:type="spellStart"/>
-      <w:r>
-        <w:rPr>
-          <w:rFonts w:asciiTheme="majorHAnsi" w:hAnsiTheme="majorHAnsi"/>
-          <w:sz w:val="20"/>
-        </w:rPr>
-        <w:t>developer</w:t>
-      </w:r>
-      <w:proofErr w:type="spellEnd"/>
-      <w:r>
-        <w:rPr>
-          <w:rFonts w:asciiTheme="majorHAnsi" w:hAnsiTheme="majorHAnsi"/>
-          <w:sz w:val="20"/>
-        </w:rPr>
-        <w:t xml:space="preserve"> (Chyzhyk Aleh, </w:t>
+          <w:lang w:val="en-US"/>
+        </w:rPr>
+        <w:t xml:space="preserve">First of all developer (Chyzhyk Aleh, </w:t>
       </w:r>
       <w:hyperlink r:id="rId5" w:history="1">
         <w:r>
@@ -111,6 +90,7 @@
             <w:rStyle w:val="Lienhypertexte"/>
             <w:rFonts w:asciiTheme="majorHAnsi" w:hAnsiTheme="majorHAnsi"/>
             <w:sz w:val="20"/>
+            <w:lang w:val="en-US"/>
           </w:rPr>
           <w:t>chyzhykal@gmail.com</w:t>
         </w:r>
@@ -119,6 +99,7 @@
         <w:rPr>
           <w:rFonts w:asciiTheme="majorHAnsi" w:hAnsiTheme="majorHAnsi"/>
           <w:sz w:val="20"/>
+          <w:lang w:val="en-US"/>
         </w:rPr>
         <w:t xml:space="preserve"> for questions</w:t>
       </w:r>
@@ -126,88 +107,16 @@
         <w:rPr>
           <w:rFonts w:asciiTheme="majorHAnsi" w:hAnsiTheme="majorHAnsi"/>
           <w:sz w:val="20"/>
-        </w:rPr>
-        <w:t xml:space="preserve">)  </w:t>
-      </w:r>
-      <w:proofErr w:type="spellStart"/>
-      <w:r>
-        <w:rPr>
-          <w:rFonts w:asciiTheme="majorHAnsi" w:hAnsiTheme="majorHAnsi"/>
-          <w:sz w:val="20"/>
-        </w:rPr>
-        <w:t>configured</w:t>
-      </w:r>
-      <w:proofErr w:type="spellEnd"/>
-      <w:r>
-        <w:rPr>
-          <w:rFonts w:asciiTheme="majorHAnsi" w:hAnsiTheme="majorHAnsi"/>
-          <w:sz w:val="20"/>
-        </w:rPr>
-        <w:t xml:space="preserve"> the </w:t>
-      </w:r>
-      <w:proofErr w:type="spellStart"/>
-      <w:r>
-        <w:rPr>
-          <w:rFonts w:asciiTheme="majorHAnsi" w:hAnsiTheme="majorHAnsi"/>
-          <w:sz w:val="20"/>
-        </w:rPr>
-        <w:t>Database</w:t>
-      </w:r>
-      <w:proofErr w:type="spellEnd"/>
-      <w:r>
-        <w:rPr>
-          <w:rFonts w:asciiTheme="majorHAnsi" w:hAnsiTheme="majorHAnsi"/>
-          <w:sz w:val="20"/>
-        </w:rPr>
-        <w:t xml:space="preserve"> </w:t>
-      </w:r>
-      <w:proofErr w:type="spellStart"/>
-      <w:r>
-        <w:rPr>
-          <w:rFonts w:asciiTheme="majorHAnsi" w:hAnsiTheme="majorHAnsi"/>
-          <w:sz w:val="20"/>
-        </w:rPr>
-        <w:t>with</w:t>
-      </w:r>
-      <w:proofErr w:type="spellEnd"/>
-      <w:r>
-        <w:rPr>
-          <w:rFonts w:asciiTheme="majorHAnsi" w:hAnsiTheme="majorHAnsi"/>
-          <w:sz w:val="20"/>
-        </w:rPr>
-        <w:t xml:space="preserve"> .</w:t>
-      </w:r>
-      <w:proofErr w:type="spellStart"/>
-      <w:r>
-        <w:rPr>
-          <w:rFonts w:asciiTheme="majorHAnsi" w:hAnsiTheme="majorHAnsi"/>
-          <w:sz w:val="20"/>
-        </w:rPr>
-        <w:t>env</w:t>
-      </w:r>
-      <w:proofErr w:type="spellEnd"/>
-      <w:r>
-        <w:rPr>
-          <w:rFonts w:asciiTheme="majorHAnsi" w:hAnsiTheme="majorHAnsi"/>
-          <w:sz w:val="20"/>
-        </w:rPr>
-        <w:t xml:space="preserve"> file in the </w:t>
-      </w:r>
-      <w:proofErr w:type="spellStart"/>
-      <w:r>
-        <w:rPr>
-          <w:rFonts w:asciiTheme="majorHAnsi" w:hAnsiTheme="majorHAnsi"/>
-          <w:sz w:val="20"/>
-        </w:rPr>
-        <w:t>website</w:t>
-      </w:r>
-      <w:proofErr w:type="spellEnd"/>
-      <w:r>
-        <w:rPr>
-          <w:rFonts w:asciiTheme="majorHAnsi" w:hAnsiTheme="majorHAnsi"/>
-          <w:sz w:val="20"/>
-        </w:rPr>
-        <w:t xml:space="preserve"> directory. Changes are the </w:t>
+          <w:lang w:val="en-US"/>
+        </w:rPr>
+        <w:t xml:space="preserve">)  configured the Database with .env file in the website directory. </w:t>
+      </w:r>
+      <w:r>
+        <w:rPr>
+          <w:rFonts w:asciiTheme="majorHAnsi" w:hAnsiTheme="majorHAnsi"/>
+          <w:sz w:val="20"/>
+        </w:rPr>
+        <w:t xml:space="preserve">Changes are the </w:t>
       </w:r>
       <w:proofErr w:type="spellStart"/>
       <w:r>
@@ -274,109 +183,23 @@
         <w:rPr>
           <w:rFonts w:asciiTheme="majorHAnsi" w:hAnsiTheme="majorHAnsi"/>
           <w:sz w:val="20"/>
-        </w:rPr>
-      </w:pPr>
-      <w:proofErr w:type="spellStart"/>
-      <w:r>
-        <w:rPr>
-          <w:rFonts w:asciiTheme="majorHAnsi" w:hAnsiTheme="majorHAnsi"/>
-          <w:sz w:val="20"/>
-        </w:rPr>
-        <w:t>Where</w:t>
-      </w:r>
-      <w:proofErr w:type="spellEnd"/>
-      <w:r>
-        <w:rPr>
-          <w:rFonts w:asciiTheme="majorHAnsi" w:hAnsiTheme="majorHAnsi"/>
-          <w:sz w:val="20"/>
-        </w:rPr>
-        <w:t xml:space="preserve"> </w:t>
-      </w:r>
-      <w:proofErr w:type="spellStart"/>
-      <w:r>
-        <w:rPr>
-          <w:rFonts w:asciiTheme="majorHAnsi" w:hAnsiTheme="majorHAnsi"/>
-          <w:sz w:val="20"/>
-        </w:rPr>
-        <w:t>you</w:t>
-      </w:r>
-      <w:proofErr w:type="spellEnd"/>
-      <w:r>
-        <w:rPr>
-          <w:rFonts w:asciiTheme="majorHAnsi" w:hAnsiTheme="majorHAnsi"/>
-          <w:sz w:val="20"/>
-        </w:rPr>
-        <w:t xml:space="preserve"> </w:t>
-      </w:r>
-      <w:proofErr w:type="spellStart"/>
-      <w:r>
-        <w:rPr>
-          <w:rFonts w:asciiTheme="majorHAnsi" w:hAnsiTheme="majorHAnsi"/>
-          <w:sz w:val="20"/>
-        </w:rPr>
-        <w:t>simply</w:t>
-      </w:r>
-      <w:proofErr w:type="spellEnd"/>
-      <w:r>
-        <w:rPr>
-          <w:rFonts w:asciiTheme="majorHAnsi" w:hAnsiTheme="majorHAnsi"/>
-          <w:sz w:val="20"/>
-        </w:rPr>
-        <w:t xml:space="preserve"> put </w:t>
-      </w:r>
-      <w:proofErr w:type="spellStart"/>
-      <w:r>
-        <w:rPr>
-          <w:rFonts w:asciiTheme="majorHAnsi" w:hAnsiTheme="majorHAnsi"/>
-          <w:sz w:val="20"/>
-        </w:rPr>
-        <w:t>database</w:t>
-      </w:r>
-      <w:proofErr w:type="spellEnd"/>
-      <w:r>
-        <w:rPr>
-          <w:rFonts w:asciiTheme="majorHAnsi" w:hAnsiTheme="majorHAnsi"/>
-          <w:sz w:val="20"/>
-        </w:rPr>
-        <w:t xml:space="preserve"> </w:t>
-      </w:r>
-      <w:proofErr w:type="spellStart"/>
-      <w:r>
-        <w:rPr>
-          <w:rFonts w:asciiTheme="majorHAnsi" w:hAnsiTheme="majorHAnsi"/>
-          <w:sz w:val="20"/>
-        </w:rPr>
-        <w:t>username</w:t>
-      </w:r>
-      <w:proofErr w:type="spellEnd"/>
-      <w:r>
-        <w:rPr>
-          <w:rFonts w:asciiTheme="majorHAnsi" w:hAnsiTheme="majorHAnsi"/>
-          <w:sz w:val="20"/>
-        </w:rPr>
-        <w:t xml:space="preserve">, </w:t>
-      </w:r>
-      <w:proofErr w:type="spellStart"/>
-      <w:r>
-        <w:rPr>
-          <w:rFonts w:asciiTheme="majorHAnsi" w:hAnsiTheme="majorHAnsi"/>
-          <w:sz w:val="20"/>
-        </w:rPr>
-        <w:t>password</w:t>
-      </w:r>
-      <w:proofErr w:type="spellEnd"/>
-      <w:r>
-        <w:rPr>
-          <w:rFonts w:asciiTheme="majorHAnsi" w:hAnsiTheme="majorHAnsi"/>
-          <w:sz w:val="20"/>
-        </w:rPr>
-        <w:t xml:space="preserve">, </w:t>
-      </w:r>
-      <w:proofErr w:type="spellStart"/>
-      <w:r>
-        <w:rPr>
-          <w:rFonts w:asciiTheme="majorHAnsi" w:hAnsiTheme="majorHAnsi"/>
-          <w:sz w:val="20"/>
+          <w:lang w:val="en-US"/>
+        </w:rPr>
+      </w:pPr>
+      <w:r>
+        <w:rPr>
+          <w:rFonts w:asciiTheme="majorHAnsi" w:hAnsiTheme="majorHAnsi"/>
+          <w:sz w:val="20"/>
+          <w:lang w:val="en-US"/>
+        </w:rPr>
+        <w:t xml:space="preserve">Where you simply put database username, password, </w:t>
+      </w:r>
+      <w:proofErr w:type="spellStart"/>
+      <w:r>
+        <w:rPr>
+          <w:rFonts w:asciiTheme="majorHAnsi" w:hAnsiTheme="majorHAnsi"/>
+          <w:sz w:val="20"/>
+          <w:lang w:val="en-US"/>
         </w:rPr>
         <w:t>ip</w:t>
       </w:r>
@@ -385,56 +208,9 @@
         <w:rPr>
           <w:rFonts w:asciiTheme="majorHAnsi" w:hAnsiTheme="majorHAnsi"/>
           <w:sz w:val="20"/>
-        </w:rPr>
-        <w:t xml:space="preserve"> </w:t>
-      </w:r>
-      <w:proofErr w:type="spellStart"/>
-      <w:r>
-        <w:rPr>
-          <w:rFonts w:asciiTheme="majorHAnsi" w:hAnsiTheme="majorHAnsi"/>
-          <w:sz w:val="20"/>
-        </w:rPr>
-        <w:t>address</w:t>
-      </w:r>
-      <w:proofErr w:type="spellEnd"/>
-      <w:r>
-        <w:rPr>
-          <w:rFonts w:asciiTheme="majorHAnsi" w:hAnsiTheme="majorHAnsi"/>
-          <w:sz w:val="20"/>
-        </w:rPr>
-        <w:t xml:space="preserve"> and </w:t>
-      </w:r>
-      <w:proofErr w:type="spellStart"/>
-      <w:r>
-        <w:rPr>
-          <w:rFonts w:asciiTheme="majorHAnsi" w:hAnsiTheme="majorHAnsi"/>
-          <w:sz w:val="20"/>
-        </w:rPr>
-        <w:t>database</w:t>
-      </w:r>
-      <w:proofErr w:type="spellEnd"/>
-      <w:r>
-        <w:rPr>
-          <w:rFonts w:asciiTheme="majorHAnsi" w:hAnsiTheme="majorHAnsi"/>
-          <w:sz w:val="20"/>
-        </w:rPr>
-        <w:t xml:space="preserve"> </w:t>
-      </w:r>
-      <w:proofErr w:type="spellStart"/>
-      <w:r>
-        <w:rPr>
-          <w:rFonts w:asciiTheme="majorHAnsi" w:hAnsiTheme="majorHAnsi"/>
-          <w:sz w:val="20"/>
-        </w:rPr>
-        <w:t>name</w:t>
-      </w:r>
-      <w:proofErr w:type="spellEnd"/>
-      <w:r>
-        <w:rPr>
-          <w:rFonts w:asciiTheme="majorHAnsi" w:hAnsiTheme="majorHAnsi"/>
-          <w:sz w:val="20"/>
-        </w:rPr>
-        <w:t>.</w:t>
+          <w:lang w:val="en-US"/>
+        </w:rPr>
+        <w:t xml:space="preserve"> address and database name.</w:t>
       </w:r>
     </w:p>
     <w:p>
@@ -443,84 +219,23 @@
         <w:rPr>
           <w:rFonts w:asciiTheme="majorHAnsi" w:hAnsiTheme="majorHAnsi"/>
           <w:sz w:val="20"/>
-        </w:rPr>
-      </w:pPr>
-      <w:r>
-        <w:rPr>
-          <w:rFonts w:asciiTheme="majorHAnsi" w:hAnsiTheme="majorHAnsi"/>
-          <w:sz w:val="20"/>
-        </w:rPr>
-        <w:t xml:space="preserve">You </w:t>
-      </w:r>
-      <w:proofErr w:type="spellStart"/>
-      <w:r>
-        <w:rPr>
-          <w:rFonts w:asciiTheme="majorHAnsi" w:hAnsiTheme="majorHAnsi"/>
-          <w:sz w:val="20"/>
-        </w:rPr>
-        <w:t>can</w:t>
-      </w:r>
-      <w:proofErr w:type="spellEnd"/>
-      <w:r>
-        <w:rPr>
-          <w:rFonts w:asciiTheme="majorHAnsi" w:hAnsiTheme="majorHAnsi"/>
-          <w:sz w:val="20"/>
-        </w:rPr>
-        <w:t xml:space="preserve"> </w:t>
-      </w:r>
-      <w:proofErr w:type="spellStart"/>
-      <w:r>
-        <w:rPr>
-          <w:rFonts w:asciiTheme="majorHAnsi" w:hAnsiTheme="majorHAnsi"/>
-          <w:sz w:val="20"/>
-        </w:rPr>
-        <w:t>also</w:t>
-      </w:r>
-      <w:proofErr w:type="spellEnd"/>
-      <w:r>
-        <w:rPr>
-          <w:rFonts w:asciiTheme="majorHAnsi" w:hAnsiTheme="majorHAnsi"/>
-          <w:sz w:val="20"/>
-        </w:rPr>
-        <w:t xml:space="preserve"> </w:t>
-      </w:r>
-      <w:proofErr w:type="spellStart"/>
-      <w:r>
-        <w:rPr>
-          <w:rFonts w:asciiTheme="majorHAnsi" w:hAnsiTheme="majorHAnsi"/>
-          <w:sz w:val="20"/>
-        </w:rPr>
-        <w:t>play</w:t>
-      </w:r>
-      <w:proofErr w:type="spellEnd"/>
-      <w:r>
-        <w:rPr>
-          <w:rFonts w:asciiTheme="majorHAnsi" w:hAnsiTheme="majorHAnsi"/>
-          <w:sz w:val="20"/>
-        </w:rPr>
-        <w:t xml:space="preserve"> </w:t>
-      </w:r>
-      <w:proofErr w:type="spellStart"/>
-      <w:r>
-        <w:rPr>
-          <w:rFonts w:asciiTheme="majorHAnsi" w:hAnsiTheme="majorHAnsi"/>
-          <w:sz w:val="20"/>
-        </w:rPr>
-        <w:t>with</w:t>
-      </w:r>
-      <w:proofErr w:type="spellEnd"/>
-      <w:r>
-        <w:rPr>
-          <w:rFonts w:asciiTheme="majorHAnsi" w:hAnsiTheme="majorHAnsi"/>
-          <w:sz w:val="20"/>
-        </w:rPr>
-        <w:t xml:space="preserve"> config/packages/</w:t>
-      </w:r>
-      <w:proofErr w:type="spellStart"/>
-      <w:r>
-        <w:rPr>
-          <w:rFonts w:asciiTheme="majorHAnsi" w:hAnsiTheme="majorHAnsi"/>
-          <w:sz w:val="20"/>
+          <w:lang w:val="en-US"/>
+        </w:rPr>
+      </w:pPr>
+      <w:r>
+        <w:rPr>
+          <w:rFonts w:asciiTheme="majorHAnsi" w:hAnsiTheme="majorHAnsi"/>
+          <w:sz w:val="20"/>
+          <w:lang w:val="en-US"/>
+        </w:rPr>
+        <w:t>You can also play with config/packages/</w:t>
+      </w:r>
+      <w:proofErr w:type="spellStart"/>
+      <w:r>
+        <w:rPr>
+          <w:rFonts w:asciiTheme="majorHAnsi" w:hAnsiTheme="majorHAnsi"/>
+          <w:sz w:val="20"/>
+          <w:lang w:val="en-US"/>
         </w:rPr>
         <w:t>doctrine.yaml</w:t>
       </w:r>
@@ -529,6 +244,7 @@
         <w:rPr>
           <w:rFonts w:asciiTheme="majorHAnsi" w:hAnsiTheme="majorHAnsi"/>
           <w:sz w:val="20"/>
+          <w:lang w:val="en-US"/>
         </w:rPr>
         <w:t xml:space="preserve"> file to configure </w:t>
       </w:r>
@@ -537,6 +253,7 @@
         <w:rPr>
           <w:rFonts w:asciiTheme="majorHAnsi" w:hAnsiTheme="majorHAnsi"/>
           <w:sz w:val="20"/>
+          <w:lang w:val="en-US"/>
         </w:rPr>
         <w:t>db</w:t>
       </w:r>
@@ -545,24 +262,9 @@
         <w:rPr>
           <w:rFonts w:asciiTheme="majorHAnsi" w:hAnsiTheme="majorHAnsi"/>
           <w:sz w:val="20"/>
-        </w:rPr>
-        <w:t xml:space="preserve"> </w:t>
-      </w:r>
-      <w:proofErr w:type="spellStart"/>
-      <w:r>
-        <w:rPr>
-          <w:rFonts w:asciiTheme="majorHAnsi" w:hAnsiTheme="majorHAnsi"/>
-          <w:sz w:val="20"/>
-        </w:rPr>
-        <w:t>access</w:t>
-      </w:r>
-      <w:proofErr w:type="spellEnd"/>
-      <w:r>
-        <w:rPr>
-          <w:rFonts w:asciiTheme="majorHAnsi" w:hAnsiTheme="majorHAnsi"/>
-          <w:sz w:val="20"/>
-        </w:rPr>
-        <w:t xml:space="preserve">. </w:t>
+          <w:lang w:val="en-US"/>
+        </w:rPr>
+        <w:t xml:space="preserve"> access. </w:t>
       </w:r>
     </w:p>
     <w:p>
@@ -611,8 +313,10 @@
           <w:sz w:val="20"/>
           <w:lang w:val="de-CH"/>
         </w:rPr>
-        <w:t>there</w:t>
-      </w:r>
+        <w:t>i’ve</w:t>
+      </w:r>
+      <w:bookmarkStart w:id="0" w:name="_GoBack"/>
+      <w:bookmarkEnd w:id="0"/>
       <w:proofErr w:type="spellEnd"/>
       <w:r>
         <w:rPr>
@@ -629,7 +333,7 @@
           <w:sz w:val="20"/>
           <w:lang w:val="de-CH"/>
         </w:rPr>
-        <w:t>were</w:t>
+        <w:t>used</w:t>
       </w:r>
       <w:proofErr w:type="spellEnd"/>
       <w:r>
@@ -647,7 +351,7 @@
           <w:sz w:val="20"/>
           <w:lang w:val="de-CH"/>
         </w:rPr>
-        <w:t>used</w:t>
+        <w:t>the</w:t>
       </w:r>
       <w:proofErr w:type="spellEnd"/>
       <w:r>
@@ -665,7 +369,7 @@
           <w:sz w:val="20"/>
           <w:lang w:val="de-CH"/>
         </w:rPr>
-        <w:t>the</w:t>
+        <w:t>following</w:t>
       </w:r>
       <w:proofErr w:type="spellEnd"/>
       <w:r>
@@ -683,25 +387,6 @@
           <w:sz w:val="20"/>
           <w:lang w:val="de-CH"/>
         </w:rPr>
-        <w:t>following</w:t>
-      </w:r>
-      <w:proofErr w:type="spellEnd"/>
-      <w:r>
-        <w:rPr>
-          <w:rFonts w:asciiTheme="majorHAnsi" w:hAnsiTheme="majorHAnsi"/>
-          <w:sz w:val="20"/>
-          <w:lang w:val="de-CH"/>
-        </w:rPr>
-        <w:t xml:space="preserve"> </w:t>
-      </w:r>
-      <w:proofErr w:type="spellStart"/>
-      <w:proofErr w:type="gramStart"/>
-      <w:r>
-        <w:rPr>
-          <w:rFonts w:asciiTheme="majorHAnsi" w:hAnsiTheme="majorHAnsi"/>
-          <w:sz w:val="20"/>
-          <w:lang w:val="de-CH"/>
-        </w:rPr>
         <w:t>command</w:t>
       </w:r>
       <w:proofErr w:type="spellEnd"/>
@@ -713,7 +398,6 @@
         </w:rPr>
         <w:t> :</w:t>
       </w:r>
-      <w:proofErr w:type="gramEnd"/>
     </w:p>
     <w:p>
       <w:pPr>
@@ -724,43 +408,35 @@
           <w:rFonts w:asciiTheme="majorHAnsi" w:hAnsiTheme="majorHAnsi" w:cs="Consolas"/>
           <w:color w:val="FAFAFA"/>
           <w:sz w:val="18"/>
-        </w:rPr>
-      </w:pPr>
-      <w:proofErr w:type="spellStart"/>
-      <w:proofErr w:type="gramStart"/>
+          <w:lang w:val="en-US"/>
+        </w:rPr>
+      </w:pPr>
       <w:r>
         <w:rPr>
           <w:rFonts w:asciiTheme="majorHAnsi" w:hAnsiTheme="majorHAnsi" w:cs="Consolas"/>
           <w:color w:val="FAFAFA"/>
           <w:sz w:val="18"/>
-        </w:rPr>
-        <w:t>php</w:t>
-      </w:r>
-      <w:proofErr w:type="spellEnd"/>
-      <w:proofErr w:type="gramEnd"/>
+          <w:lang w:val="en-US"/>
+        </w:rPr>
+        <w:t xml:space="preserve">php bin/console </w:t>
+      </w:r>
+      <w:proofErr w:type="spellStart"/>
       <w:r>
         <w:rPr>
           <w:rFonts w:asciiTheme="majorHAnsi" w:hAnsiTheme="majorHAnsi" w:cs="Consolas"/>
           <w:color w:val="FAFAFA"/>
           <w:sz w:val="18"/>
-        </w:rPr>
-        <w:t xml:space="preserve"> bin/console </w:t>
-      </w:r>
-      <w:proofErr w:type="spellStart"/>
+          <w:lang w:val="en-US"/>
+        </w:rPr>
+        <w:t>doctrine:mapping:import</w:t>
+      </w:r>
+      <w:proofErr w:type="spellEnd"/>
       <w:r>
         <w:rPr>
           <w:rFonts w:asciiTheme="majorHAnsi" w:hAnsiTheme="majorHAnsi" w:cs="Consolas"/>
           <w:color w:val="FAFAFA"/>
           <w:sz w:val="18"/>
-        </w:rPr>
-        <w:t>doctrine:mapping:import</w:t>
-      </w:r>
-      <w:proofErr w:type="spellEnd"/>
-      <w:r>
-        <w:rPr>
-          <w:rFonts w:asciiTheme="majorHAnsi" w:hAnsiTheme="majorHAnsi" w:cs="Consolas"/>
-          <w:color w:val="FAFAFA"/>
-          <w:sz w:val="18"/>
+          <w:lang w:val="en-US"/>
         </w:rPr>
         <w:t xml:space="preserve"> </w:t>
       </w:r>
@@ -771,49 +447,19 @@
           <w:color w:val="56DB3A"/>
           <w:sz w:val="18"/>
           <w:bdr w:val="none" w:sz="0" w:space="0" w:color="auto" w:frame="1"/>
-        </w:rPr>
-        <w:t>"App\</w:t>
-      </w:r>
-      <w:proofErr w:type="spellStart"/>
-      <w:r>
-        <w:rPr>
-          <w:rStyle w:val="s2"/>
-          <w:rFonts w:asciiTheme="majorHAnsi" w:hAnsiTheme="majorHAnsi" w:cs="Consolas"/>
-          <w:color w:val="56DB3A"/>
-          <w:sz w:val="18"/>
-          <w:bdr w:val="none" w:sz="0" w:space="0" w:color="auto" w:frame="1"/>
-        </w:rPr>
-        <w:t>Entity</w:t>
-      </w:r>
-      <w:proofErr w:type="spellEnd"/>
-      <w:r>
-        <w:rPr>
-          <w:rStyle w:val="s2"/>
-          <w:rFonts w:asciiTheme="majorHAnsi" w:hAnsiTheme="majorHAnsi" w:cs="Consolas"/>
-          <w:color w:val="56DB3A"/>
-          <w:sz w:val="18"/>
-          <w:bdr w:val="none" w:sz="0" w:space="0" w:color="auto" w:frame="1"/>
-        </w:rPr>
-        <w:t>"</w:t>
+          <w:lang w:val="en-US"/>
+        </w:rPr>
+        <w:t>"App\Entity"</w:t>
       </w:r>
       <w:r>
         <w:rPr>
           <w:rFonts w:asciiTheme="majorHAnsi" w:hAnsiTheme="majorHAnsi" w:cs="Consolas"/>
           <w:color w:val="FAFAFA"/>
           <w:sz w:val="18"/>
-        </w:rPr>
-        <w:t xml:space="preserve"> annotation --</w:t>
-      </w:r>
-      <w:proofErr w:type="spellStart"/>
-      <w:r>
-        <w:rPr>
-          <w:rFonts w:asciiTheme="majorHAnsi" w:hAnsiTheme="majorHAnsi" w:cs="Consolas"/>
-          <w:color w:val="FAFAFA"/>
-          <w:sz w:val="18"/>
-        </w:rPr>
-        <w:t>path</w:t>
-      </w:r>
-      <w:proofErr w:type="spellEnd"/>
+          <w:lang w:val="en-US"/>
+        </w:rPr>
+        <w:t xml:space="preserve"> annotation --path</w:t>
+      </w:r>
       <w:r>
         <w:rPr>
           <w:rStyle w:val="o"/>
@@ -821,6 +467,7 @@
           <w:color w:val="FFFFFF"/>
           <w:sz w:val="18"/>
           <w:bdr w:val="none" w:sz="0" w:space="0" w:color="auto" w:frame="1"/>
+          <w:lang w:val="en-US"/>
         </w:rPr>
         <w:t>=</w:t>
       </w:r>
@@ -830,6 +477,7 @@
           <w:rFonts w:asciiTheme="majorHAnsi" w:hAnsiTheme="majorHAnsi" w:cs="Consolas"/>
           <w:color w:val="FAFAFA"/>
           <w:sz w:val="18"/>
+          <w:lang w:val="en-US"/>
         </w:rPr>
         <w:t>src</w:t>
       </w:r>
@@ -839,19 +487,10 @@
           <w:rFonts w:asciiTheme="majorHAnsi" w:hAnsiTheme="majorHAnsi" w:cs="Consolas"/>
           <w:color w:val="FAFAFA"/>
           <w:sz w:val="18"/>
-        </w:rPr>
-        <w:t>/</w:t>
-      </w:r>
-      <w:proofErr w:type="spellStart"/>
-      <w:r>
-        <w:rPr>
-          <w:rFonts w:asciiTheme="majorHAnsi" w:hAnsiTheme="majorHAnsi" w:cs="Consolas"/>
-          <w:color w:val="FAFAFA"/>
-          <w:sz w:val="18"/>
-        </w:rPr>
-        <w:t>Entity</w:t>
-      </w:r>
-      <w:proofErr w:type="spellEnd"/>
+          <w:lang w:val="en-US"/>
+        </w:rPr>
+        <w:t>/Entity</w:t>
+      </w:r>
     </w:p>
     <w:p>
       <w:pPr>
@@ -859,94 +498,16 @@
         <w:rPr>
           <w:rFonts w:asciiTheme="majorHAnsi" w:hAnsiTheme="majorHAnsi"/>
           <w:sz w:val="20"/>
-        </w:rPr>
-      </w:pPr>
-      <w:r>
-        <w:rPr>
-          <w:rFonts w:asciiTheme="majorHAnsi" w:hAnsiTheme="majorHAnsi"/>
-          <w:sz w:val="20"/>
-        </w:rPr>
-        <w:t xml:space="preserve">This command imports an </w:t>
-      </w:r>
-      <w:proofErr w:type="spellStart"/>
-      <w:r>
-        <w:rPr>
-          <w:rFonts w:asciiTheme="majorHAnsi" w:hAnsiTheme="majorHAnsi"/>
-          <w:sz w:val="20"/>
-        </w:rPr>
-        <w:t>existing</w:t>
-      </w:r>
-      <w:proofErr w:type="spellEnd"/>
-      <w:r>
-        <w:rPr>
-          <w:rFonts w:asciiTheme="majorHAnsi" w:hAnsiTheme="majorHAnsi"/>
-          <w:sz w:val="20"/>
-        </w:rPr>
-        <w:t xml:space="preserve"> </w:t>
-      </w:r>
-      <w:proofErr w:type="spellStart"/>
-      <w:r>
-        <w:rPr>
-          <w:rFonts w:asciiTheme="majorHAnsi" w:hAnsiTheme="majorHAnsi"/>
-          <w:sz w:val="20"/>
-        </w:rPr>
-        <w:t>database</w:t>
-      </w:r>
-      <w:proofErr w:type="spellEnd"/>
-      <w:r>
-        <w:rPr>
-          <w:rFonts w:asciiTheme="majorHAnsi" w:hAnsiTheme="majorHAnsi"/>
-          <w:sz w:val="20"/>
-        </w:rPr>
-        <w:t xml:space="preserve"> to </w:t>
-      </w:r>
-      <w:proofErr w:type="spellStart"/>
-      <w:r>
-        <w:rPr>
-          <w:rFonts w:asciiTheme="majorHAnsi" w:hAnsiTheme="majorHAnsi"/>
-          <w:sz w:val="20"/>
-        </w:rPr>
-        <w:t>entities</w:t>
-      </w:r>
-      <w:proofErr w:type="spellEnd"/>
-      <w:r>
-        <w:rPr>
-          <w:rFonts w:asciiTheme="majorHAnsi" w:hAnsiTheme="majorHAnsi"/>
-          <w:sz w:val="20"/>
-        </w:rPr>
-        <w:t xml:space="preserve"> </w:t>
-      </w:r>
-      <w:proofErr w:type="spellStart"/>
-      <w:r>
-        <w:rPr>
-          <w:rFonts w:asciiTheme="majorHAnsi" w:hAnsiTheme="majorHAnsi"/>
-          <w:sz w:val="20"/>
-        </w:rPr>
-        <w:t>inside</w:t>
-      </w:r>
-      <w:proofErr w:type="spellEnd"/>
-      <w:r>
-        <w:rPr>
-          <w:rFonts w:asciiTheme="majorHAnsi" w:hAnsiTheme="majorHAnsi"/>
-          <w:sz w:val="20"/>
-        </w:rPr>
-        <w:t xml:space="preserve"> the </w:t>
-      </w:r>
-      <w:proofErr w:type="spellStart"/>
-      <w:r>
-        <w:rPr>
-          <w:rFonts w:asciiTheme="majorHAnsi" w:hAnsiTheme="majorHAnsi"/>
-          <w:sz w:val="20"/>
-        </w:rPr>
-        <w:t>project</w:t>
-      </w:r>
-      <w:proofErr w:type="spellEnd"/>
-      <w:r>
-        <w:rPr>
-          <w:rFonts w:asciiTheme="majorHAnsi" w:hAnsiTheme="majorHAnsi"/>
-          <w:sz w:val="20"/>
-        </w:rPr>
-        <w:t xml:space="preserve"> directory.</w:t>
+          <w:lang w:val="en-US"/>
+        </w:rPr>
+      </w:pPr>
+      <w:r>
+        <w:rPr>
+          <w:rFonts w:asciiTheme="majorHAnsi" w:hAnsiTheme="majorHAnsi"/>
+          <w:sz w:val="20"/>
+          <w:lang w:val="en-US"/>
+        </w:rPr>
+        <w:t>This command imports an existing database to entities inside the project directory.</w:t>
       </w:r>
     </w:p>
     <w:p>
@@ -955,132 +516,23 @@
         <w:rPr>
           <w:rFonts w:asciiTheme="majorHAnsi" w:hAnsiTheme="majorHAnsi"/>
           <w:sz w:val="20"/>
-        </w:rPr>
-      </w:pPr>
-      <w:r>
-        <w:rPr>
-          <w:rFonts w:asciiTheme="majorHAnsi" w:hAnsiTheme="majorHAnsi"/>
-          <w:sz w:val="20"/>
-        </w:rPr>
-        <w:t xml:space="preserve">IMPORTANT : If </w:t>
-      </w:r>
-      <w:proofErr w:type="spellStart"/>
-      <w:r>
-        <w:rPr>
-          <w:rFonts w:asciiTheme="majorHAnsi" w:hAnsiTheme="majorHAnsi"/>
-          <w:sz w:val="20"/>
-        </w:rPr>
-        <w:t>there’s</w:t>
-      </w:r>
-      <w:proofErr w:type="spellEnd"/>
-      <w:r>
-        <w:rPr>
-          <w:rFonts w:asciiTheme="majorHAnsi" w:hAnsiTheme="majorHAnsi"/>
-          <w:sz w:val="20"/>
-        </w:rPr>
-        <w:t xml:space="preserve"> an exception </w:t>
-      </w:r>
-      <w:proofErr w:type="spellStart"/>
-      <w:r>
-        <w:rPr>
-          <w:rFonts w:asciiTheme="majorHAnsi" w:hAnsiTheme="majorHAnsi"/>
-          <w:sz w:val="20"/>
-        </w:rPr>
-        <w:t>which</w:t>
-      </w:r>
-      <w:proofErr w:type="spellEnd"/>
-      <w:r>
-        <w:rPr>
-          <w:rFonts w:asciiTheme="majorHAnsi" w:hAnsiTheme="majorHAnsi"/>
-          <w:sz w:val="20"/>
-        </w:rPr>
-        <w:t xml:space="preserve"> </w:t>
-      </w:r>
-      <w:proofErr w:type="spellStart"/>
-      <w:r>
-        <w:rPr>
-          <w:rFonts w:asciiTheme="majorHAnsi" w:hAnsiTheme="majorHAnsi"/>
-          <w:sz w:val="20"/>
-        </w:rPr>
-        <w:t>says</w:t>
-      </w:r>
-      <w:proofErr w:type="spellEnd"/>
-      <w:r>
-        <w:rPr>
-          <w:rFonts w:asciiTheme="majorHAnsi" w:hAnsiTheme="majorHAnsi"/>
-          <w:sz w:val="20"/>
-        </w:rPr>
-        <w:t xml:space="preserve"> </w:t>
-      </w:r>
-      <w:proofErr w:type="spellStart"/>
-      <w:r>
-        <w:rPr>
-          <w:rFonts w:asciiTheme="majorHAnsi" w:hAnsiTheme="majorHAnsi"/>
-          <w:sz w:val="20"/>
-        </w:rPr>
-        <w:t>that</w:t>
-      </w:r>
-      <w:proofErr w:type="spellEnd"/>
-      <w:r>
-        <w:rPr>
-          <w:rFonts w:asciiTheme="majorHAnsi" w:hAnsiTheme="majorHAnsi"/>
-          <w:sz w:val="20"/>
-        </w:rPr>
-        <w:t xml:space="preserve"> MySQL driver </w:t>
-      </w:r>
-      <w:proofErr w:type="spellStart"/>
-      <w:r>
-        <w:rPr>
-          <w:rFonts w:asciiTheme="majorHAnsi" w:hAnsiTheme="majorHAnsi"/>
-          <w:sz w:val="20"/>
-        </w:rPr>
-        <w:t>was</w:t>
-      </w:r>
-      <w:proofErr w:type="spellEnd"/>
-      <w:r>
-        <w:rPr>
-          <w:rFonts w:asciiTheme="majorHAnsi" w:hAnsiTheme="majorHAnsi"/>
-          <w:sz w:val="20"/>
-        </w:rPr>
-        <w:t xml:space="preserve"> not </w:t>
-      </w:r>
-      <w:proofErr w:type="spellStart"/>
-      <w:r>
-        <w:rPr>
-          <w:rFonts w:asciiTheme="majorHAnsi" w:hAnsiTheme="majorHAnsi"/>
-          <w:sz w:val="20"/>
-        </w:rPr>
-        <w:t>found</w:t>
-      </w:r>
-      <w:proofErr w:type="spellEnd"/>
-      <w:r>
-        <w:rPr>
-          <w:rFonts w:asciiTheme="majorHAnsi" w:hAnsiTheme="majorHAnsi"/>
-          <w:sz w:val="20"/>
-        </w:rPr>
-        <w:t xml:space="preserve"> </w:t>
-      </w:r>
-      <w:proofErr w:type="spellStart"/>
-      <w:r>
-        <w:rPr>
-          <w:rFonts w:asciiTheme="majorHAnsi" w:hAnsiTheme="majorHAnsi"/>
-          <w:sz w:val="20"/>
-        </w:rPr>
-        <w:t>then</w:t>
-      </w:r>
-      <w:proofErr w:type="spellEnd"/>
-      <w:r>
-        <w:rPr>
-          <w:rFonts w:asciiTheme="majorHAnsi" w:hAnsiTheme="majorHAnsi"/>
-          <w:sz w:val="20"/>
-        </w:rPr>
-        <w:t xml:space="preserve"> check if the module </w:t>
-      </w:r>
-      <w:proofErr w:type="spellStart"/>
-      <w:r>
-        <w:rPr>
-          <w:rFonts w:asciiTheme="majorHAnsi" w:hAnsiTheme="majorHAnsi"/>
-          <w:sz w:val="20"/>
+          <w:lang w:val="en-US"/>
+        </w:rPr>
+      </w:pPr>
+      <w:r>
+        <w:rPr>
+          <w:rFonts w:asciiTheme="majorHAnsi" w:hAnsiTheme="majorHAnsi"/>
+          <w:sz w:val="20"/>
+          <w:lang w:val="en-US"/>
+        </w:rPr>
+        <w:t xml:space="preserve">IMPORTANT : If there’s an exception which says that MySQL driver was not found then check if the module </w:t>
+      </w:r>
+      <w:proofErr w:type="spellStart"/>
+      <w:r>
+        <w:rPr>
+          <w:rFonts w:asciiTheme="majorHAnsi" w:hAnsiTheme="majorHAnsi"/>
+          <w:sz w:val="20"/>
+          <w:lang w:val="en-US"/>
         </w:rPr>
         <w:t>pdo_mysql</w:t>
       </w:r>
@@ -1089,232 +541,9 @@
         <w:rPr>
           <w:rFonts w:asciiTheme="majorHAnsi" w:hAnsiTheme="majorHAnsi"/>
           <w:sz w:val="20"/>
-        </w:rPr>
-        <w:t xml:space="preserve"> in php.ini of </w:t>
-      </w:r>
-      <w:proofErr w:type="spellStart"/>
-      <w:r>
-        <w:rPr>
-          <w:rFonts w:asciiTheme="majorHAnsi" w:hAnsiTheme="majorHAnsi"/>
-          <w:sz w:val="20"/>
-        </w:rPr>
-        <w:t>your</w:t>
-      </w:r>
-      <w:proofErr w:type="spellEnd"/>
-      <w:r>
-        <w:rPr>
-          <w:rFonts w:asciiTheme="majorHAnsi" w:hAnsiTheme="majorHAnsi"/>
-          <w:sz w:val="20"/>
-        </w:rPr>
-        <w:t xml:space="preserve"> server </w:t>
-      </w:r>
-      <w:proofErr w:type="spellStart"/>
-      <w:r>
-        <w:rPr>
-          <w:rFonts w:asciiTheme="majorHAnsi" w:hAnsiTheme="majorHAnsi"/>
-          <w:sz w:val="20"/>
-        </w:rPr>
-        <w:t>is</w:t>
-      </w:r>
-      <w:proofErr w:type="spellEnd"/>
-      <w:r>
-        <w:rPr>
-          <w:rFonts w:asciiTheme="majorHAnsi" w:hAnsiTheme="majorHAnsi"/>
-          <w:sz w:val="20"/>
-        </w:rPr>
-        <w:t xml:space="preserve"> </w:t>
-      </w:r>
-      <w:proofErr w:type="spellStart"/>
-      <w:r>
-        <w:rPr>
-          <w:rFonts w:asciiTheme="majorHAnsi" w:hAnsiTheme="majorHAnsi"/>
-          <w:sz w:val="20"/>
-        </w:rPr>
-        <w:t>enabled</w:t>
-      </w:r>
-      <w:proofErr w:type="spellEnd"/>
-      <w:r>
-        <w:rPr>
-          <w:rFonts w:asciiTheme="majorHAnsi" w:hAnsiTheme="majorHAnsi"/>
-          <w:sz w:val="20"/>
-        </w:rPr>
-        <w:t xml:space="preserve"> (« ; » </w:t>
-      </w:r>
-      <w:proofErr w:type="spellStart"/>
-      <w:r>
-        <w:rPr>
-          <w:rFonts w:asciiTheme="majorHAnsi" w:hAnsiTheme="majorHAnsi"/>
-          <w:sz w:val="20"/>
-        </w:rPr>
-        <w:t>before</w:t>
-      </w:r>
-      <w:proofErr w:type="spellEnd"/>
-      <w:r>
-        <w:rPr>
-          <w:rFonts w:asciiTheme="majorHAnsi" w:hAnsiTheme="majorHAnsi"/>
-          <w:sz w:val="20"/>
-        </w:rPr>
-        <w:t xml:space="preserve"> the line </w:t>
-      </w:r>
-      <w:proofErr w:type="spellStart"/>
-      <w:r>
-        <w:rPr>
-          <w:rFonts w:asciiTheme="majorHAnsi" w:hAnsiTheme="majorHAnsi"/>
-          <w:sz w:val="20"/>
-        </w:rPr>
-        <w:t>means</w:t>
-      </w:r>
-      <w:proofErr w:type="spellEnd"/>
-      <w:r>
-        <w:rPr>
-          <w:rFonts w:asciiTheme="majorHAnsi" w:hAnsiTheme="majorHAnsi"/>
-          <w:sz w:val="20"/>
-        </w:rPr>
-        <w:t xml:space="preserve"> </w:t>
-      </w:r>
-      <w:proofErr w:type="spellStart"/>
-      <w:r>
-        <w:rPr>
-          <w:rFonts w:asciiTheme="majorHAnsi" w:hAnsiTheme="majorHAnsi"/>
-          <w:sz w:val="20"/>
-        </w:rPr>
-        <w:t>it’s</w:t>
-      </w:r>
-      <w:proofErr w:type="spellEnd"/>
-      <w:r>
-        <w:rPr>
-          <w:rFonts w:asciiTheme="majorHAnsi" w:hAnsiTheme="majorHAnsi"/>
-          <w:sz w:val="20"/>
-        </w:rPr>
-        <w:t xml:space="preserve"> not). </w:t>
-      </w:r>
-      <w:proofErr w:type="spellStart"/>
-      <w:r>
-        <w:rPr>
-          <w:rFonts w:asciiTheme="majorHAnsi" w:hAnsiTheme="majorHAnsi"/>
-          <w:sz w:val="20"/>
-        </w:rPr>
-        <w:t>Also</w:t>
-      </w:r>
-      <w:proofErr w:type="spellEnd"/>
-      <w:r>
-        <w:rPr>
-          <w:rFonts w:asciiTheme="majorHAnsi" w:hAnsiTheme="majorHAnsi"/>
-          <w:sz w:val="20"/>
-        </w:rPr>
-        <w:t xml:space="preserve"> check if </w:t>
-      </w:r>
-      <w:proofErr w:type="spellStart"/>
-      <w:r>
-        <w:rPr>
-          <w:rFonts w:asciiTheme="majorHAnsi" w:hAnsiTheme="majorHAnsi"/>
-          <w:sz w:val="20"/>
-        </w:rPr>
-        <w:t>you</w:t>
-      </w:r>
-      <w:proofErr w:type="spellEnd"/>
-      <w:r>
-        <w:rPr>
-          <w:rFonts w:asciiTheme="majorHAnsi" w:hAnsiTheme="majorHAnsi"/>
-          <w:sz w:val="20"/>
-        </w:rPr>
-        <w:t xml:space="preserve"> are </w:t>
-      </w:r>
-      <w:proofErr w:type="spellStart"/>
-      <w:r>
-        <w:rPr>
-          <w:rFonts w:asciiTheme="majorHAnsi" w:hAnsiTheme="majorHAnsi"/>
-          <w:sz w:val="20"/>
-        </w:rPr>
-        <w:t>using</w:t>
-      </w:r>
-      <w:proofErr w:type="spellEnd"/>
-      <w:r>
-        <w:rPr>
-          <w:rFonts w:asciiTheme="majorHAnsi" w:hAnsiTheme="majorHAnsi"/>
-          <w:sz w:val="20"/>
-        </w:rPr>
-        <w:t xml:space="preserve"> the correct server. In </w:t>
-      </w:r>
-      <w:proofErr w:type="spellStart"/>
-      <w:r>
-        <w:rPr>
-          <w:rFonts w:asciiTheme="majorHAnsi" w:hAnsiTheme="majorHAnsi"/>
-          <w:sz w:val="20"/>
-        </w:rPr>
-        <w:t>my</w:t>
-      </w:r>
-      <w:proofErr w:type="spellEnd"/>
-      <w:r>
-        <w:rPr>
-          <w:rFonts w:asciiTheme="majorHAnsi" w:hAnsiTheme="majorHAnsi"/>
-          <w:sz w:val="20"/>
-        </w:rPr>
-        <w:t xml:space="preserve"> case </w:t>
-      </w:r>
-      <w:proofErr w:type="spellStart"/>
-      <w:r>
-        <w:rPr>
-          <w:rFonts w:asciiTheme="majorHAnsi" w:hAnsiTheme="majorHAnsi"/>
-          <w:sz w:val="20"/>
-        </w:rPr>
-        <w:t>there</w:t>
-      </w:r>
-      <w:proofErr w:type="spellEnd"/>
-      <w:r>
-        <w:rPr>
-          <w:rFonts w:asciiTheme="majorHAnsi" w:hAnsiTheme="majorHAnsi"/>
-          <w:sz w:val="20"/>
-        </w:rPr>
-        <w:t xml:space="preserve"> </w:t>
-      </w:r>
-      <w:proofErr w:type="spellStart"/>
-      <w:r>
-        <w:rPr>
-          <w:rFonts w:asciiTheme="majorHAnsi" w:hAnsiTheme="majorHAnsi"/>
-          <w:sz w:val="20"/>
-        </w:rPr>
-        <w:t>were</w:t>
-      </w:r>
-      <w:proofErr w:type="spellEnd"/>
-      <w:r>
-        <w:rPr>
-          <w:rFonts w:asciiTheme="majorHAnsi" w:hAnsiTheme="majorHAnsi"/>
-          <w:sz w:val="20"/>
-        </w:rPr>
-        <w:t xml:space="preserve"> </w:t>
-      </w:r>
-      <w:proofErr w:type="spellStart"/>
-      <w:r>
-        <w:rPr>
-          <w:rFonts w:asciiTheme="majorHAnsi" w:hAnsiTheme="majorHAnsi"/>
-          <w:sz w:val="20"/>
-        </w:rPr>
-        <w:t>both</w:t>
-      </w:r>
-      <w:proofErr w:type="spellEnd"/>
-      <w:r>
-        <w:rPr>
-          <w:rFonts w:asciiTheme="majorHAnsi" w:hAnsiTheme="majorHAnsi"/>
-          <w:sz w:val="20"/>
-        </w:rPr>
-        <w:t xml:space="preserve"> </w:t>
-      </w:r>
-      <w:proofErr w:type="spellStart"/>
-      <w:r>
-        <w:rPr>
-          <w:rFonts w:asciiTheme="majorHAnsi" w:hAnsiTheme="majorHAnsi"/>
-          <w:sz w:val="20"/>
-        </w:rPr>
-        <w:t>problems</w:t>
-      </w:r>
-      <w:proofErr w:type="spellEnd"/>
-      <w:r>
-        <w:rPr>
-          <w:rFonts w:asciiTheme="majorHAnsi" w:hAnsiTheme="majorHAnsi"/>
-          <w:sz w:val="20"/>
-        </w:rPr>
-        <w:t xml:space="preserve">. </w:t>
+          <w:lang w:val="en-US"/>
+        </w:rPr>
+        <w:t xml:space="preserve"> in php.ini of your server is enabled (« ; » before the line means it’s not). Also check if you are using the correct server. In my case there were both problems. </w:t>
       </w:r>
     </w:p>
     <w:p>
@@ -1323,6 +552,7 @@
         <w:rPr>
           <w:rFonts w:asciiTheme="majorHAnsi" w:hAnsiTheme="majorHAnsi"/>
           <w:sz w:val="20"/>
+          <w:lang w:val="en-US"/>
         </w:rPr>
       </w:pPr>
     </w:p>
@@ -1338,165 +568,13 @@
           <w:sz w:val="20"/>
         </w:rPr>
       </w:pPr>
-      <w:proofErr w:type="spellStart"/>
-      <w:r>
-        <w:rPr>
-          <w:rFonts w:asciiTheme="majorHAnsi" w:hAnsiTheme="majorHAnsi"/>
-          <w:sz w:val="20"/>
-        </w:rPr>
-        <w:t>Next</w:t>
-      </w:r>
-      <w:proofErr w:type="spellEnd"/>
-      <w:r>
-        <w:rPr>
-          <w:rFonts w:asciiTheme="majorHAnsi" w:hAnsiTheme="majorHAnsi"/>
-          <w:sz w:val="20"/>
-        </w:rPr>
-        <w:t xml:space="preserve"> command </w:t>
-      </w:r>
-      <w:proofErr w:type="spellStart"/>
-      <w:r>
-        <w:rPr>
-          <w:rFonts w:asciiTheme="majorHAnsi" w:hAnsiTheme="majorHAnsi"/>
-          <w:sz w:val="20"/>
-        </w:rPr>
-        <w:t>gives</w:t>
-      </w:r>
-      <w:proofErr w:type="spellEnd"/>
-      <w:r>
-        <w:rPr>
-          <w:rFonts w:asciiTheme="majorHAnsi" w:hAnsiTheme="majorHAnsi"/>
-          <w:sz w:val="20"/>
-        </w:rPr>
-        <w:t xml:space="preserve"> </w:t>
-      </w:r>
-      <w:proofErr w:type="spellStart"/>
-      <w:r>
-        <w:rPr>
-          <w:rFonts w:asciiTheme="majorHAnsi" w:hAnsiTheme="majorHAnsi"/>
-          <w:sz w:val="20"/>
-        </w:rPr>
-        <w:t>possibility</w:t>
-      </w:r>
-      <w:proofErr w:type="spellEnd"/>
-      <w:r>
-        <w:rPr>
-          <w:rFonts w:asciiTheme="majorHAnsi" w:hAnsiTheme="majorHAnsi"/>
-          <w:sz w:val="20"/>
-        </w:rPr>
-        <w:t xml:space="preserve"> to </w:t>
-      </w:r>
-      <w:proofErr w:type="spellStart"/>
-      <w:r>
-        <w:rPr>
-          <w:rFonts w:asciiTheme="majorHAnsi" w:hAnsiTheme="majorHAnsi"/>
-          <w:sz w:val="20"/>
-        </w:rPr>
-        <w:t>generate</w:t>
-      </w:r>
-      <w:proofErr w:type="spellEnd"/>
-      <w:r>
-        <w:rPr>
-          <w:rFonts w:asciiTheme="majorHAnsi" w:hAnsiTheme="majorHAnsi"/>
-          <w:sz w:val="20"/>
-        </w:rPr>
-        <w:t xml:space="preserve"> getter/setter </w:t>
-      </w:r>
-      <w:proofErr w:type="spellStart"/>
-      <w:r>
-        <w:rPr>
-          <w:rFonts w:asciiTheme="majorHAnsi" w:hAnsiTheme="majorHAnsi"/>
-          <w:sz w:val="20"/>
-        </w:rPr>
-        <w:t>methods</w:t>
-      </w:r>
-      <w:proofErr w:type="spellEnd"/>
-      <w:r>
-        <w:rPr>
-          <w:rFonts w:asciiTheme="majorHAnsi" w:hAnsiTheme="majorHAnsi"/>
-          <w:sz w:val="20"/>
-        </w:rPr>
-        <w:t xml:space="preserve">. </w:t>
-      </w:r>
-      <w:proofErr w:type="spellStart"/>
-      <w:r>
-        <w:rPr>
-          <w:rFonts w:asciiTheme="majorHAnsi" w:hAnsiTheme="majorHAnsi"/>
-          <w:sz w:val="20"/>
-        </w:rPr>
-        <w:t>Also</w:t>
-      </w:r>
-      <w:proofErr w:type="spellEnd"/>
-      <w:r>
-        <w:rPr>
-          <w:rFonts w:asciiTheme="majorHAnsi" w:hAnsiTheme="majorHAnsi"/>
-          <w:sz w:val="20"/>
-        </w:rPr>
-        <w:t xml:space="preserve">, </w:t>
-      </w:r>
-      <w:proofErr w:type="spellStart"/>
-      <w:r>
-        <w:rPr>
-          <w:rFonts w:asciiTheme="majorHAnsi" w:hAnsiTheme="majorHAnsi"/>
-          <w:sz w:val="20"/>
-        </w:rPr>
-        <w:t>you</w:t>
-      </w:r>
-      <w:proofErr w:type="spellEnd"/>
-      <w:r>
-        <w:rPr>
-          <w:rFonts w:asciiTheme="majorHAnsi" w:hAnsiTheme="majorHAnsi"/>
-          <w:sz w:val="20"/>
-        </w:rPr>
-        <w:t xml:space="preserve"> </w:t>
-      </w:r>
-      <w:proofErr w:type="spellStart"/>
-      <w:r>
-        <w:rPr>
-          <w:rFonts w:asciiTheme="majorHAnsi" w:hAnsiTheme="majorHAnsi"/>
-          <w:sz w:val="20"/>
-        </w:rPr>
-        <w:t>can</w:t>
-      </w:r>
-      <w:proofErr w:type="spellEnd"/>
-      <w:r>
-        <w:rPr>
-          <w:rFonts w:asciiTheme="majorHAnsi" w:hAnsiTheme="majorHAnsi"/>
-          <w:sz w:val="20"/>
-        </w:rPr>
-        <w:t xml:space="preserve"> change ORM in the file header to </w:t>
-      </w:r>
-      <w:proofErr w:type="spellStart"/>
-      <w:r>
-        <w:rPr>
-          <w:rFonts w:asciiTheme="majorHAnsi" w:hAnsiTheme="majorHAnsi"/>
-          <w:sz w:val="20"/>
-        </w:rPr>
-        <w:t>create</w:t>
-      </w:r>
-      <w:proofErr w:type="spellEnd"/>
-      <w:r>
-        <w:rPr>
-          <w:rFonts w:asciiTheme="majorHAnsi" w:hAnsiTheme="majorHAnsi"/>
-          <w:sz w:val="20"/>
-        </w:rPr>
-        <w:t xml:space="preserve"> the </w:t>
-      </w:r>
-      <w:proofErr w:type="spellStart"/>
-      <w:r>
-        <w:rPr>
-          <w:rFonts w:asciiTheme="majorHAnsi" w:hAnsiTheme="majorHAnsi"/>
-          <w:sz w:val="20"/>
-        </w:rPr>
-        <w:t>repository</w:t>
-      </w:r>
-      <w:proofErr w:type="spellEnd"/>
-      <w:r>
-        <w:rPr>
-          <w:rFonts w:asciiTheme="majorHAnsi" w:hAnsiTheme="majorHAnsi"/>
-          <w:sz w:val="20"/>
-        </w:rPr>
-        <w:t xml:space="preserve">. </w:t>
+      <w:r>
+        <w:rPr>
+          <w:rFonts w:asciiTheme="majorHAnsi" w:hAnsiTheme="majorHAnsi"/>
+          <w:sz w:val="20"/>
+          <w:lang w:val="en-US"/>
+        </w:rPr>
+        <w:t xml:space="preserve">Next command gives possibility to generate getter/setter methods. Also, you can change ORM in the file header to create the repository. </w:t>
       </w:r>
       <w:proofErr w:type="spellStart"/>
       <w:r>
@@ -1512,15 +590,7 @@
           <w:rFonts w:asciiTheme="majorHAnsi" w:hAnsiTheme="majorHAnsi"/>
           <w:sz w:val="20"/>
         </w:rPr>
-        <w:t xml:space="preserve"> of @ORM</w:t>
-      </w:r>
-      <w:proofErr w:type="gramStart"/>
-      <w:r>
-        <w:rPr>
-          <w:rFonts w:asciiTheme="majorHAnsi" w:hAnsiTheme="majorHAnsi"/>
-          <w:sz w:val="20"/>
-        </w:rPr>
-        <w:t> :</w:t>
+        <w:t xml:space="preserve"> of @ORM :</w:t>
       </w:r>
       <w:proofErr w:type="spellStart"/>
       <w:r>
@@ -1531,7 +601,6 @@
         <w:t>Entity</w:t>
       </w:r>
       <w:proofErr w:type="spellEnd"/>
-      <w:proofErr w:type="gramEnd"/>
       <w:r>
         <w:rPr>
           <w:rFonts w:asciiTheme="majorHAnsi" w:hAnsiTheme="majorHAnsi"/>
@@ -1553,23 +622,7 @@
           <w:rFonts w:asciiTheme="majorHAnsi" w:hAnsiTheme="majorHAnsi"/>
           <w:sz w:val="20"/>
         </w:rPr>
-        <w:t xml:space="preserve"> </w:t>
-      </w:r>
-      <w:proofErr w:type="spellStart"/>
-      <w:r>
-        <w:rPr>
-          <w:rFonts w:asciiTheme="majorHAnsi" w:hAnsiTheme="majorHAnsi"/>
-          <w:sz w:val="20"/>
-        </w:rPr>
-        <w:t>like</w:t>
-      </w:r>
-      <w:proofErr w:type="spellEnd"/>
-      <w:r>
-        <w:rPr>
-          <w:rFonts w:asciiTheme="majorHAnsi" w:hAnsiTheme="majorHAnsi"/>
-          <w:sz w:val="20"/>
-        </w:rPr>
-        <w:t> :</w:t>
+        <w:t xml:space="preserve"> like :</w:t>
       </w:r>
     </w:p>
     <w:p>
@@ -1637,7 +690,7 @@
           <w:szCs w:val="21"/>
           <w:lang w:eastAsia="fr-CH"/>
         </w:rPr>
-        <w:t>="App\</w:t>
+        <w:t>="App\Repository\(</w:t>
       </w:r>
       <w:proofErr w:type="spellStart"/>
       <w:r>
@@ -1648,7 +701,7 @@
           <w:szCs w:val="21"/>
           <w:lang w:eastAsia="fr-CH"/>
         </w:rPr>
-        <w:t>Repository</w:t>
+        <w:t>repoName</w:t>
       </w:r>
       <w:proofErr w:type="spellEnd"/>
       <w:r>
@@ -1659,28 +712,6 @@
           <w:szCs w:val="21"/>
           <w:lang w:eastAsia="fr-CH"/>
         </w:rPr>
-        <w:t>\(</w:t>
-      </w:r>
-      <w:proofErr w:type="spellStart"/>
-      <w:r>
-        <w:rPr>
-          <w:rFonts w:asciiTheme="majorHAnsi" w:eastAsia="Times New Roman" w:hAnsiTheme="majorHAnsi" w:cs="Consolas"/>
-          <w:color w:val="6A9955"/>
-          <w:sz w:val="20"/>
-          <w:szCs w:val="21"/>
-          <w:lang w:eastAsia="fr-CH"/>
-        </w:rPr>
-        <w:t>repoName</w:t>
-      </w:r>
-      <w:proofErr w:type="spellEnd"/>
-      <w:r>
-        <w:rPr>
-          <w:rFonts w:asciiTheme="majorHAnsi" w:eastAsia="Times New Roman" w:hAnsiTheme="majorHAnsi" w:cs="Consolas"/>
-          <w:color w:val="6A9955"/>
-          <w:sz w:val="20"/>
-          <w:szCs w:val="21"/>
-          <w:lang w:eastAsia="fr-CH"/>
-        </w:rPr>
         <w:t>)")</w:t>
       </w:r>
     </w:p>
@@ -1690,62 +721,16 @@
         <w:rPr>
           <w:rFonts w:asciiTheme="majorHAnsi" w:hAnsiTheme="majorHAnsi"/>
           <w:sz w:val="20"/>
-        </w:rPr>
-      </w:pPr>
-      <w:r>
-        <w:rPr>
-          <w:rFonts w:asciiTheme="majorHAnsi" w:hAnsiTheme="majorHAnsi"/>
-          <w:sz w:val="20"/>
-        </w:rPr>
-        <w:t xml:space="preserve">In </w:t>
-      </w:r>
-      <w:proofErr w:type="spellStart"/>
-      <w:r>
-        <w:rPr>
-          <w:rFonts w:asciiTheme="majorHAnsi" w:hAnsiTheme="majorHAnsi"/>
-          <w:sz w:val="20"/>
-        </w:rPr>
-        <w:t>every</w:t>
-      </w:r>
-      <w:proofErr w:type="spellEnd"/>
-      <w:r>
-        <w:rPr>
-          <w:rFonts w:asciiTheme="majorHAnsi" w:hAnsiTheme="majorHAnsi"/>
-          <w:sz w:val="20"/>
-        </w:rPr>
-        <w:t xml:space="preserve"> </w:t>
-      </w:r>
-      <w:proofErr w:type="spellStart"/>
-      <w:r>
-        <w:rPr>
-          <w:rFonts w:asciiTheme="majorHAnsi" w:hAnsiTheme="majorHAnsi"/>
-          <w:sz w:val="20"/>
-        </w:rPr>
-        <w:t>Entity</w:t>
-      </w:r>
-      <w:proofErr w:type="spellEnd"/>
-      <w:r>
-        <w:rPr>
-          <w:rFonts w:asciiTheme="majorHAnsi" w:hAnsiTheme="majorHAnsi"/>
-          <w:sz w:val="20"/>
-        </w:rPr>
-        <w:t xml:space="preserve"> Header. </w:t>
-      </w:r>
-      <w:proofErr w:type="spellStart"/>
-      <w:r>
-        <w:rPr>
-          <w:rFonts w:asciiTheme="majorHAnsi" w:hAnsiTheme="majorHAnsi"/>
-          <w:sz w:val="20"/>
-        </w:rPr>
-        <w:t>Then</w:t>
-      </w:r>
-      <w:proofErr w:type="spellEnd"/>
-      <w:r>
-        <w:rPr>
-          <w:rFonts w:asciiTheme="majorHAnsi" w:hAnsiTheme="majorHAnsi"/>
-          <w:sz w:val="20"/>
-        </w:rPr>
-        <w:t xml:space="preserve"> use the command </w:t>
+          <w:lang w:val="en-US"/>
+        </w:rPr>
+      </w:pPr>
+      <w:r>
+        <w:rPr>
+          <w:rFonts w:asciiTheme="majorHAnsi" w:hAnsiTheme="majorHAnsi"/>
+          <w:sz w:val="20"/>
+          <w:lang w:val="en-US"/>
+        </w:rPr>
+        <w:t xml:space="preserve">In every Entity Header. Then use the command </w:t>
       </w:r>
     </w:p>
     <w:p>
@@ -1763,6 +748,7 @@
         <w:rPr>
           <w:rFonts w:asciiTheme="majorHAnsi" w:hAnsiTheme="majorHAnsi"/>
           <w:sz w:val="18"/>
+          <w:lang w:val="en-US"/>
         </w:rPr>
         <w:tab/>
       </w:r>
@@ -1807,7 +793,6 @@
         <w:t xml:space="preserve"> </w:t>
       </w:r>
       <w:proofErr w:type="spellStart"/>
-      <w:proofErr w:type="gramStart"/>
       <w:r>
         <w:rPr>
           <w:rFonts w:asciiTheme="majorHAnsi" w:hAnsiTheme="majorHAnsi" w:cs="Consolas"/>
@@ -1818,7 +803,6 @@
         <w:t>make:entity</w:t>
       </w:r>
       <w:proofErr w:type="spellEnd"/>
-      <w:proofErr w:type="gramEnd"/>
       <w:r>
         <w:rPr>
           <w:rFonts w:asciiTheme="majorHAnsi" w:hAnsiTheme="majorHAnsi" w:cs="Consolas"/>
@@ -1900,25 +884,7 @@
           <w:sz w:val="20"/>
           <w:lang w:val="de-CH"/>
         </w:rPr>
-        <w:t xml:space="preserve"> </w:t>
-      </w:r>
-      <w:proofErr w:type="spellStart"/>
-      <w:r>
-        <w:rPr>
-          <w:rFonts w:asciiTheme="majorHAnsi" w:hAnsiTheme="majorHAnsi"/>
-          <w:sz w:val="20"/>
-          <w:lang w:val="de-CH"/>
-        </w:rPr>
-        <w:t>and</w:t>
-      </w:r>
-      <w:proofErr w:type="spellEnd"/>
-      <w:r>
-        <w:rPr>
-          <w:rFonts w:asciiTheme="majorHAnsi" w:hAnsiTheme="majorHAnsi"/>
-          <w:sz w:val="20"/>
-          <w:lang w:val="de-CH"/>
-        </w:rPr>
-        <w:t xml:space="preserve"> </w:t>
+        <w:t xml:space="preserve"> and </w:t>
       </w:r>
       <w:proofErr w:type="spellStart"/>
       <w:r>
@@ -1997,7 +963,7 @@
 </file>
 
 <file path=word/numbering.xml><?xml version="1.0" encoding="utf-8"?>
-<w:numbering xmlns:wpc="http://schemas.microsoft.com/office/word/2010/wordprocessingCanvas" xmlns:cx="http://schemas.microsoft.com/office/drawing/2014/chartex" xmlns:cx1="http://schemas.microsoft.com/office/drawing/2015/9/8/chartex" xmlns:mc="http://schemas.openxmlformats.org/markup-compatibility/2006" xmlns:o="urn:schemas-microsoft-com:office:office" xmlns:r="http://schemas.openxmlformats.org/officeDocument/2006/relationships" xmlns:m="http://schemas.openxmlformats.org/officeDocument/2006/math" xmlns:v="urn:schemas-microsoft-com:vml" xmlns:wp14="http://schemas.microsoft.com/office/word/2010/wordprocessingDrawing" xmlns:wp="http://schemas.openxmlformats.org/drawingml/2006/wordprocessingDrawing" xmlns:w10="urn:schemas-microsoft-com:office:word" xmlns:w="http://schemas.openxmlformats.org/wordprocessingml/2006/main" xmlns:w14="http://schemas.microsoft.com/office/word/2010/wordml" xmlns:w15="http://schemas.microsoft.com/office/word/2012/wordml" xmlns:w16se="http://schemas.microsoft.com/office/word/2015/wordml/symex" xmlns:wpg="http://schemas.microsoft.com/office/word/2010/wordprocessingGroup" xmlns:wpi="http://schemas.microsoft.com/office/word/2010/wordprocessingInk" xmlns:wne="http://schemas.microsoft.com/office/word/2006/wordml" xmlns:wps="http://schemas.microsoft.com/office/word/2010/wordprocessingShape" mc:Ignorable="w14 w15 w16se wp14">
+<w:numbering xmlns:wpc="http://schemas.microsoft.com/office/word/2010/wordprocessingCanvas" xmlns:cx="http://schemas.microsoft.com/office/drawing/2014/chartex" xmlns:cx1="http://schemas.microsoft.com/office/drawing/2015/9/8/chartex" xmlns:cx2="http://schemas.microsoft.com/office/drawing/2015/10/21/chartex" xmlns:cx3="http://schemas.microsoft.com/office/drawing/2016/5/9/chartex" xmlns:cx4="http://schemas.microsoft.com/office/drawing/2016/5/10/chartex" xmlns:cx5="http://schemas.microsoft.com/office/drawing/2016/5/11/chartex" xmlns:cx6="http://schemas.microsoft.com/office/drawing/2016/5/12/chartex" xmlns:cx7="http://schemas.microsoft.com/office/drawing/2016/5/13/chartex" xmlns:cx8="http://schemas.microsoft.com/office/drawing/2016/5/14/chartex" xmlns:mc="http://schemas.openxmlformats.org/markup-compatibility/2006" xmlns:aink="http://schemas.microsoft.com/office/drawing/2016/ink" xmlns:am3d="http://schemas.microsoft.com/office/drawing/2017/model3d" xmlns:o="urn:schemas-microsoft-com:office:office" xmlns:r="http://schemas.openxmlformats.org/officeDocument/2006/relationships" xmlns:m="http://schemas.openxmlformats.org/officeDocument/2006/math" xmlns:v="urn:schemas-microsoft-com:vml" xmlns:wp14="http://schemas.microsoft.com/office/word/2010/wordprocessingDrawing" xmlns:wp="http://schemas.openxmlformats.org/drawingml/2006/wordprocessingDrawing" xmlns:w10="urn:schemas-microsoft-com:office:word" xmlns:w="http://schemas.openxmlformats.org/wordprocessingml/2006/main" xmlns:w14="http://schemas.microsoft.com/office/word/2010/wordml" xmlns:w15="http://schemas.microsoft.com/office/word/2012/wordml" xmlns:w16cid="http://schemas.microsoft.com/office/word/2016/wordml/cid" xmlns:w16se="http://schemas.microsoft.com/office/word/2015/wordml/symex" xmlns:wpg="http://schemas.microsoft.com/office/word/2010/wordprocessingGroup" xmlns:wpi="http://schemas.microsoft.com/office/word/2010/wordprocessingInk" xmlns:wne="http://schemas.microsoft.com/office/word/2006/wordml" xmlns:wps="http://schemas.microsoft.com/office/word/2010/wordprocessingShape" mc:Ignorable="w14 w15 w16se w16cid wp14">
   <w:abstractNum w:abstractNumId="0" w15:restartNumberingAfterBreak="0">
     <w:nsid w:val="7C8F5C50"/>
     <w:multiLevelType w:val="hybridMultilevel"/>
@@ -2094,7 +1060,7 @@
 </file>
 
 <file path=word/styles.xml><?xml version="1.0" encoding="utf-8"?>
-<w:styles xmlns:mc="http://schemas.openxmlformats.org/markup-compatibility/2006" xmlns:r="http://schemas.openxmlformats.org/officeDocument/2006/relationships" xmlns:w="http://schemas.openxmlformats.org/wordprocessingml/2006/main" xmlns:w14="http://schemas.microsoft.com/office/word/2010/wordml" xmlns:w15="http://schemas.microsoft.com/office/word/2012/wordml" xmlns:w16se="http://schemas.microsoft.com/office/word/2015/wordml/symex" mc:Ignorable="w14 w15 w16se">
+<w:styles xmlns:mc="http://schemas.openxmlformats.org/markup-compatibility/2006" xmlns:r="http://schemas.openxmlformats.org/officeDocument/2006/relationships" xmlns:w="http://schemas.openxmlformats.org/wordprocessingml/2006/main" xmlns:w14="http://schemas.microsoft.com/office/word/2010/wordml" xmlns:w15="http://schemas.microsoft.com/office/word/2012/wordml" xmlns:w16cid="http://schemas.microsoft.com/office/word/2016/wordml/cid" xmlns:w16se="http://schemas.microsoft.com/office/word/2015/wordml/symex" mc:Ignorable="w14 w15 w16se w16cid">
   <w:docDefaults>
     <w:rPrDefault>
       <w:rPr>
@@ -2110,7 +1076,7 @@
       </w:pPr>
     </w:pPrDefault>
   </w:docDefaults>
-  <w:latentStyles w:defLockedState="0" w:defUIPriority="99" w:defSemiHidden="0" w:defUnhideWhenUsed="0" w:defQFormat="0" w:count="371">
+  <w:latentStyles w:defLockedState="0" w:defUIPriority="99" w:defSemiHidden="0" w:defUnhideWhenUsed="0" w:defQFormat="0" w:count="376">
     <w:lsdException w:name="Normal" w:uiPriority="0" w:qFormat="1"/>
     <w:lsdException w:name="heading 1" w:uiPriority="9" w:qFormat="1"/>
     <w:lsdException w:name="heading 2" w:semiHidden="1" w:uiPriority="9" w:unhideWhenUsed="1" w:qFormat="1"/>
@@ -2216,7 +1182,6 @@
     <w:lsdException w:name="HTML Sample" w:semiHidden="1" w:unhideWhenUsed="1"/>
     <w:lsdException w:name="HTML Typewriter" w:semiHidden="1" w:unhideWhenUsed="1"/>
     <w:lsdException w:name="HTML Variable" w:semiHidden="1" w:unhideWhenUsed="1"/>
-    <w:lsdException w:name="Normal Table" w:semiHidden="1" w:unhideWhenUsed="1"/>
     <w:lsdException w:name="annotation subject" w:semiHidden="1" w:unhideWhenUsed="1"/>
     <w:lsdException w:name="No List" w:semiHidden="1" w:unhideWhenUsed="1"/>
     <w:lsdException w:name="Outline List 1" w:semiHidden="1" w:unhideWhenUsed="1"/>
@@ -2259,11 +1224,8 @@
     <w:lsdException w:name="Table Contemporary" w:semiHidden="1" w:unhideWhenUsed="1"/>
     <w:lsdException w:name="Table Elegant" w:semiHidden="1" w:unhideWhenUsed="1"/>
     <w:lsdException w:name="Table Professional" w:semiHidden="1" w:unhideWhenUsed="1"/>
-    <w:lsdException w:name="Table Subtle 1" w:semiHidden="1" w:unhideWhenUsed="1"/>
     <w:lsdException w:name="Table Subtle 2" w:semiHidden="1" w:unhideWhenUsed="1"/>
     <w:lsdException w:name="Table Web 1" w:semiHidden="1" w:unhideWhenUsed="1"/>
-    <w:lsdException w:name="Table Web 2" w:semiHidden="1" w:unhideWhenUsed="1"/>
-    <w:lsdException w:name="Table Web 3" w:semiHidden="1" w:unhideWhenUsed="1"/>
     <w:lsdException w:name="Balloon Text" w:semiHidden="1" w:unhideWhenUsed="1"/>
     <w:lsdException w:name="Table Grid" w:uiPriority="39"/>
     <w:lsdException w:name="Table Theme" w:semiHidden="1" w:unhideWhenUsed="1"/>
@@ -2482,6 +1444,11 @@
     <w:lsdException w:name="List Table 5 Dark Accent 6" w:uiPriority="50"/>
     <w:lsdException w:name="List Table 6 Colorful Accent 6" w:uiPriority="51"/>
     <w:lsdException w:name="List Table 7 Colorful Accent 6" w:uiPriority="52"/>
+    <w:lsdException w:name="Mention" w:semiHidden="1" w:unhideWhenUsed="1"/>
+    <w:lsdException w:name="Smart Hyperlink" w:semiHidden="1" w:unhideWhenUsed="1"/>
+    <w:lsdException w:name="Hashtag" w:semiHidden="1" w:unhideWhenUsed="1"/>
+    <w:lsdException w:name="Unresolved Mention" w:semiHidden="1" w:unhideWhenUsed="1"/>
+    <w:lsdException w:name="Smart Link" w:semiHidden="1" w:unhideWhenUsed="1"/>
   </w:latentStyles>
   <w:style w:type="paragraph" w:default="1" w:styleId="Normal">
     <w:name w:val="Normal"/>

</xml_diff>